<commit_message>
Incorporated corrections suggested by Jim Dees
</commit_message>
<xml_diff>
--- a/chapters/InitialCheck_JimDees/PreliminaryPages_set_01.docx
+++ b/chapters/InitialCheck_JimDees/PreliminaryPages_set_01.docx
@@ -30,7 +30,16 @@
           <w:spacing w:val="10"/>
         </w:rPr>
         <w:lastRenderedPageBreak/>
-        <w:t>COMPUTATIONAL SCHEIMPFLUG IMAGING FOR IMPROVING DEPTH OF FIELD OF IRIS RECOGNITION SYSTEMS</w:t>
+        <w:t>COMPUTATIONAL SCHEIMPFLUG IMAGIN</w:t>
+      </w:r>
+      <w:bookmarkStart w:id="0" w:name="_GoBack"/>
+      <w:bookmarkEnd w:id="0"/>
+      <w:r>
+        <w:rPr>
+          <w:rFonts w:ascii="Times New Roman" w:hAnsi="Times New Roman" w:cs="Times New Roman"/>
+          <w:spacing w:val="10"/>
+        </w:rPr>
+        <w:t>G FOR IMPROVING DEPTH OF FIELD OF IRIS RECOGNITION SYSTEMS</w:t>
       </w:r>
     </w:p>
     <w:p>
@@ -167,17 +176,8 @@
           <w:rFonts w:ascii="Times New Roman" w:hAnsi="Times New Roman" w:cs="Times New Roman"/>
           <w:spacing w:val="10"/>
         </w:rPr>
-        <w:t xml:space="preserve">Delores M. </w:t>
-      </w:r>
-      <w:proofErr w:type="spellStart"/>
-      <w:r>
-        <w:rPr>
-          <w:rFonts w:ascii="Times New Roman" w:hAnsi="Times New Roman" w:cs="Times New Roman"/>
-          <w:spacing w:val="10"/>
-        </w:rPr>
-        <w:t>Etter</w:t>
-      </w:r>
-      <w:proofErr w:type="spellEnd"/>
+        <w:t>Delores M. Etter</w:t>
+      </w:r>
       <w:r>
         <w:rPr>
           <w:rFonts w:ascii="Times New Roman" w:hAnsi="Times New Roman" w:cs="Times New Roman"/>
@@ -228,37 +228,12 @@
         </w:rPr>
         <w:t xml:space="preserve">Dr. </w:t>
       </w:r>
-      <w:proofErr w:type="spellStart"/>
-      <w:r>
-        <w:rPr>
-          <w:rFonts w:ascii="Times New Roman" w:hAnsi="Times New Roman" w:cs="Times New Roman"/>
-          <w:spacing w:val="10"/>
-        </w:rPr>
-        <w:t>Panos</w:t>
-      </w:r>
-      <w:proofErr w:type="spellEnd"/>
-      <w:r>
-        <w:rPr>
-          <w:rFonts w:ascii="Times New Roman" w:hAnsi="Times New Roman" w:cs="Times New Roman"/>
-          <w:spacing w:val="10"/>
-        </w:rPr>
-        <w:t xml:space="preserve"> E. </w:t>
-      </w:r>
-      <w:proofErr w:type="spellStart"/>
-      <w:r>
-        <w:rPr>
-          <w:rFonts w:ascii="Times New Roman" w:hAnsi="Times New Roman" w:cs="Times New Roman"/>
-          <w:spacing w:val="10"/>
-        </w:rPr>
-        <w:t>Papamichalis</w:t>
-      </w:r>
-      <w:proofErr w:type="spellEnd"/>
-      <w:r>
-        <w:rPr>
-          <w:rFonts w:ascii="Times New Roman" w:hAnsi="Times New Roman" w:cs="Times New Roman"/>
-          <w:spacing w:val="10"/>
-        </w:rPr>
-        <w:t>, Professor</w:t>
+      <w:r>
+        <w:rPr>
+          <w:rFonts w:ascii="Times New Roman" w:hAnsi="Times New Roman" w:cs="Times New Roman"/>
+          <w:spacing w:val="10"/>
+        </w:rPr>
+        <w:t>Panos E. Papamichalis, Professor</w:t>
       </w:r>
     </w:p>
     <w:p>
@@ -308,15 +283,7 @@
           <w:rFonts w:ascii="Times New Roman" w:hAnsi="Times New Roman" w:cs="Times New Roman"/>
           <w:spacing w:val="10"/>
         </w:rPr>
-        <w:t xml:space="preserve">Dinesh </w:t>
-      </w:r>
-      <w:proofErr w:type="spellStart"/>
-      <w:r>
-        <w:rPr>
-          <w:rFonts w:ascii="Times New Roman" w:hAnsi="Times New Roman" w:cs="Times New Roman"/>
-          <w:spacing w:val="10"/>
-        </w:rPr>
-        <w:t>Raja</w:t>
+        <w:t>Dinesh Raja</w:t>
       </w:r>
       <w:r>
         <w:rPr>
@@ -325,7 +292,6 @@
         </w:rPr>
         <w:t>n</w:t>
       </w:r>
-      <w:proofErr w:type="spellEnd"/>
       <w:r>
         <w:rPr>
           <w:rFonts w:ascii="Times New Roman" w:hAnsi="Times New Roman" w:cs="Times New Roman"/>
@@ -629,7 +595,7 @@
     </w:p>
     <w:p>
       <w:pPr>
-        <w:spacing w:line="240" w:lineRule="auto"/>
+        <w:spacing w:after="0" w:line="240" w:lineRule="auto"/>
         <w:jc w:val="center"/>
         <w:rPr>
           <w:rFonts w:ascii="Times New Roman" w:hAnsi="Times New Roman" w:cs="Times New Roman"/>
@@ -770,8 +736,6 @@
           <w:rFonts w:ascii="Times New Roman" w:hAnsi="Times New Roman" w:cs="Times New Roman"/>
         </w:rPr>
       </w:pPr>
-      <w:bookmarkStart w:id="0" w:name="_GoBack"/>
-      <w:bookmarkEnd w:id="0"/>
       <w:r>
         <w:rPr>
           <w:rFonts w:ascii="Times New Roman" w:hAnsi="Times New Roman" w:cs="Times New Roman"/>
@@ -912,6 +876,7 @@
     <w:lsdException w:name="HTML Sample" w:semiHidden="1" w:unhideWhenUsed="1"/>
     <w:lsdException w:name="HTML Typewriter" w:semiHidden="1" w:unhideWhenUsed="1"/>
     <w:lsdException w:name="HTML Variable" w:semiHidden="1" w:unhideWhenUsed="1"/>
+    <w:lsdException w:name="Normal Table" w:semiHidden="1" w:unhideWhenUsed="1"/>
     <w:lsdException w:name="annotation subject" w:semiHidden="1" w:unhideWhenUsed="1"/>
     <w:lsdException w:name="No List" w:semiHidden="1" w:unhideWhenUsed="1"/>
     <w:lsdException w:name="Outline List 1" w:semiHidden="1" w:unhideWhenUsed="1"/>
@@ -958,8 +923,10 @@
     <w:lsdException w:name="Table Subtle 2" w:semiHidden="1" w:unhideWhenUsed="1"/>
     <w:lsdException w:name="Table Web 1" w:semiHidden="1" w:unhideWhenUsed="1"/>
     <w:lsdException w:name="Table Web 2" w:semiHidden="1" w:unhideWhenUsed="1"/>
+    <w:lsdException w:name="Table Web 3" w:semiHidden="1" w:unhideWhenUsed="1"/>
     <w:lsdException w:name="Balloon Text" w:semiHidden="1" w:unhideWhenUsed="1"/>
     <w:lsdException w:name="Table Grid" w:uiPriority="39"/>
+    <w:lsdException w:name="Table Theme" w:semiHidden="1" w:unhideWhenUsed="1"/>
     <w:lsdException w:name="Placeholder Text" w:semiHidden="1"/>
     <w:lsdException w:name="No Spacing" w:uiPriority="1" w:qFormat="1"/>
     <w:lsdException w:name="Light Shading" w:uiPriority="60"/>

</xml_diff>